<commit_message>
[edited] candidate table: added table
</commit_message>
<xml_diff>
--- a/Candidate Table und Blueprints/Candidate Table.docx
+++ b/Candidate Table und Blueprints/Candidate Table.docx
@@ -2,8 +2,937 @@
 <file path=word/document.xml><?xml version="1.0" encoding="utf-8"?>
 <w:document xmlns:wpc="http://schemas.microsoft.com/office/word/2010/wordprocessingCanvas" xmlns:cx="http://schemas.microsoft.com/office/drawing/2014/chartex" xmlns:cx1="http://schemas.microsoft.com/office/drawing/2015/9/8/chartex" xmlns:cx2="http://schemas.microsoft.com/office/drawing/2015/10/21/chartex" xmlns:cx3="http://schemas.microsoft.com/office/drawing/2016/5/9/chartex" xmlns:cx4="http://schemas.microsoft.com/office/drawing/2016/5/10/chartex" xmlns:cx5="http://schemas.microsoft.com/office/drawing/2016/5/11/chartex" xmlns:cx6="http://schemas.microsoft.com/office/drawing/2016/5/12/chartex" xmlns:cx7="http://schemas.microsoft.com/office/drawing/2016/5/13/chartex" xmlns:cx8="http://schemas.microsoft.com/office/drawing/2016/5/14/chartex" xmlns:mc="http://schemas.openxmlformats.org/markup-compatibility/2006" xmlns:aink="http://schemas.microsoft.com/office/drawing/2016/ink" xmlns:am3d="http://schemas.microsoft.com/office/drawing/2017/model3d" xmlns:o="urn:schemas-microsoft-com:office:office" xmlns:oel="http://schemas.microsoft.com/office/2019/extlst" xmlns:r="http://schemas.openxmlformats.org/officeDocument/2006/relationships" xmlns:m="http://schemas.openxmlformats.org/officeDocument/2006/math" xmlns:v="urn:schemas-microsoft-com:vml" xmlns:wp14="http://schemas.microsoft.com/office/word/2010/wordprocessingDrawing" xmlns:wp="http://schemas.openxmlformats.org/drawingml/2006/wordprocessingDrawing" xmlns:w10="urn:schemas-microsoft-com:office:word" xmlns:w="http://schemas.openxmlformats.org/wordprocessingml/2006/main" xmlns:w14="http://schemas.microsoft.com/office/word/2010/wordml" xmlns:w15="http://schemas.microsoft.com/office/word/2012/wordml" xmlns:w16cex="http://schemas.microsoft.com/office/word/2018/wordml/cex" xmlns:w16cid="http://schemas.microsoft.com/office/word/2016/wordml/cid" xmlns:w16="http://schemas.microsoft.com/office/word/2018/wordml" xmlns:w16du="http://schemas.microsoft.com/office/word/2023/wordml/word16du" xmlns:w16sdtdh="http://schemas.microsoft.com/office/word/2020/wordml/sdtdatahash" xmlns:w16sdtfl="http://schemas.microsoft.com/office/word/2024/wordml/sdtformatlock" xmlns:w16se="http://schemas.microsoft.com/office/word/2015/wordml/symex" xmlns:wpg="http://schemas.microsoft.com/office/word/2010/wordprocessingGroup" xmlns:wpi="http://schemas.microsoft.com/office/word/2010/wordprocessingInk" xmlns:wne="http://schemas.microsoft.com/office/word/2006/wordml" xmlns:wps="http://schemas.microsoft.com/office/word/2010/wordprocessingShape" mc:Ignorable="w14 w15 w16se w16cid w16 w16cex w16sdtdh w16sdtfl w16du wp14">
   <w:body>
-    <w:p/>
+    <w:p>
+      <w:pPr>
+        <w:rPr>
+          <w:sz w:val="36"/>
+          <w:szCs w:val="36"/>
+          <w:u w:val="single"/>
+        </w:rPr>
+      </w:pPr>
+      <w:proofErr w:type="spellStart"/>
+      <w:r>
+        <w:rPr>
+          <w:sz w:val="36"/>
+          <w:szCs w:val="36"/>
+          <w:u w:val="single"/>
+        </w:rPr>
+        <w:t>Candidate</w:t>
+      </w:r>
+      <w:proofErr w:type="spellEnd"/>
+      <w:r>
+        <w:rPr>
+          <w:sz w:val="36"/>
+          <w:szCs w:val="36"/>
+          <w:u w:val="single"/>
+        </w:rPr>
+        <w:t xml:space="preserve"> Table</w:t>
+      </w:r>
+    </w:p>
+    <w:tbl>
+      <w:tblPr>
+        <w:tblW w:w="9348" w:type="dxa"/>
+        <w:tblCellMar>
+          <w:top w:w="15" w:type="dxa"/>
+          <w:left w:w="15" w:type="dxa"/>
+          <w:bottom w:w="15" w:type="dxa"/>
+          <w:right w:w="15" w:type="dxa"/>
+        </w:tblCellMar>
+        <w:tblLook w:val="04A0" w:firstRow="1" w:lastRow="0" w:firstColumn="1" w:lastColumn="0" w:noHBand="0" w:noVBand="1"/>
+      </w:tblPr>
+      <w:tblGrid>
+        <w:gridCol w:w="262"/>
+        <w:gridCol w:w="2263"/>
+        <w:gridCol w:w="1162"/>
+        <w:gridCol w:w="5661"/>
+      </w:tblGrid>
+      <w:tr>
+        <w:trPr>
+          <w:trHeight w:val="450"/>
+        </w:trPr>
+        <w:tc>
+          <w:tcPr>
+            <w:tcW w:w="262" w:type="dxa"/>
+            <w:tcBorders>
+              <w:top w:val="single" w:sz="6" w:space="0" w:color="A3A3A3"/>
+              <w:left w:val="single" w:sz="6" w:space="0" w:color="A3A3A3"/>
+              <w:bottom w:val="single" w:sz="6" w:space="0" w:color="A3A3A3"/>
+              <w:right w:val="single" w:sz="6" w:space="0" w:color="A3A3A3"/>
+            </w:tcBorders>
+          </w:tcPr>
+          <w:p>
+            <w:pPr>
+              <w:rPr>
+                <w:rFonts w:ascii="Calibri" w:hAnsi="Calibri" w:cs="Calibri"/>
+                <w:b/>
+                <w:bCs/>
+              </w:rPr>
+            </w:pPr>
+            <w:r>
+              <w:rPr>
+                <w:rFonts w:ascii="Calibri" w:hAnsi="Calibri" w:cs="Calibri"/>
+                <w:b/>
+                <w:bCs/>
+              </w:rPr>
+              <w:t>#</w:t>
+            </w:r>
+          </w:p>
+        </w:tc>
+        <w:tc>
+          <w:tcPr>
+            <w:tcW w:w="2263" w:type="dxa"/>
+            <w:tcBorders>
+              <w:top w:val="single" w:sz="6" w:space="0" w:color="A3A3A3"/>
+              <w:left w:val="single" w:sz="6" w:space="0" w:color="A3A3A3"/>
+              <w:bottom w:val="single" w:sz="6" w:space="0" w:color="A3A3A3"/>
+              <w:right w:val="single" w:sz="6" w:space="0" w:color="A3A3A3"/>
+            </w:tcBorders>
+          </w:tcPr>
+          <w:p>
+            <w:pPr>
+              <w:rPr>
+                <w:rFonts w:ascii="Calibri" w:hAnsi="Calibri" w:cs="Calibri"/>
+                <w:b/>
+                <w:bCs/>
+              </w:rPr>
+            </w:pPr>
+            <w:r>
+              <w:rPr>
+                <w:rFonts w:ascii="Calibri" w:hAnsi="Calibri" w:cs="Calibri"/>
+                <w:b/>
+                <w:bCs/>
+              </w:rPr>
+              <w:t>Name</w:t>
+            </w:r>
+          </w:p>
+        </w:tc>
+        <w:tc>
+          <w:tcPr>
+            <w:tcW w:w="1162" w:type="dxa"/>
+            <w:tcBorders>
+              <w:top w:val="single" w:sz="6" w:space="0" w:color="A3A3A3"/>
+              <w:left w:val="single" w:sz="6" w:space="0" w:color="A3A3A3"/>
+              <w:bottom w:val="single" w:sz="6" w:space="0" w:color="A3A3A3"/>
+              <w:right w:val="single" w:sz="6" w:space="0" w:color="A3A3A3"/>
+            </w:tcBorders>
+          </w:tcPr>
+          <w:p>
+            <w:pPr>
+              <w:rPr>
+                <w:rFonts w:ascii="Calibri" w:hAnsi="Calibri" w:cs="Calibri"/>
+                <w:b/>
+                <w:bCs/>
+              </w:rPr>
+            </w:pPr>
+            <w:r>
+              <w:rPr>
+                <w:rFonts w:ascii="Calibri" w:hAnsi="Calibri" w:cs="Calibri"/>
+                <w:b/>
+                <w:bCs/>
+              </w:rPr>
+              <w:t>Charaktere</w:t>
+            </w:r>
+          </w:p>
+        </w:tc>
+        <w:tc>
+          <w:tcPr>
+            <w:tcW w:w="5661" w:type="dxa"/>
+            <w:tcBorders>
+              <w:top w:val="single" w:sz="6" w:space="0" w:color="A3A3A3"/>
+              <w:left w:val="single" w:sz="6" w:space="0" w:color="A3A3A3"/>
+              <w:bottom w:val="single" w:sz="6" w:space="0" w:color="A3A3A3"/>
+              <w:right w:val="single" w:sz="6" w:space="0" w:color="A3A3A3"/>
+            </w:tcBorders>
+            <w:tcMar>
+              <w:top w:w="80" w:type="dxa"/>
+              <w:left w:w="80" w:type="dxa"/>
+              <w:bottom w:w="80" w:type="dxa"/>
+              <w:right w:w="80" w:type="dxa"/>
+            </w:tcMar>
+            <w:hideMark/>
+          </w:tcPr>
+          <w:p>
+            <w:pPr>
+              <w:rPr>
+                <w:rFonts w:ascii="Calibri" w:hAnsi="Calibri" w:cs="Calibri"/>
+              </w:rPr>
+            </w:pPr>
+            <w:r>
+              <w:rPr>
+                <w:rFonts w:ascii="Calibri" w:hAnsi="Calibri" w:cs="Calibri"/>
+                <w:b/>
+                <w:bCs/>
+              </w:rPr>
+              <w:t>Beschreibung</w:t>
+            </w:r>
+          </w:p>
+        </w:tc>
+      </w:tr>
+      <w:tr>
+        <w:trPr>
+          <w:trHeight w:val="1800"/>
+        </w:trPr>
+        <w:tc>
+          <w:tcPr>
+            <w:tcW w:w="262" w:type="dxa"/>
+            <w:tcBorders>
+              <w:top w:val="single" w:sz="6" w:space="0" w:color="A3A3A3"/>
+              <w:left w:val="single" w:sz="6" w:space="0" w:color="A3A3A3"/>
+              <w:bottom w:val="single" w:sz="6" w:space="0" w:color="A3A3A3"/>
+              <w:right w:val="single" w:sz="6" w:space="0" w:color="A3A3A3"/>
+            </w:tcBorders>
+          </w:tcPr>
+          <w:p>
+            <w:pPr>
+              <w:rPr>
+                <w:rFonts w:ascii="Calibri" w:hAnsi="Calibri" w:cs="Calibri"/>
+              </w:rPr>
+            </w:pPr>
+            <w:r>
+              <w:rPr>
+                <w:rFonts w:ascii="Calibri" w:hAnsi="Calibri" w:cs="Calibri"/>
+              </w:rPr>
+              <w:t>1</w:t>
+            </w:r>
+          </w:p>
+        </w:tc>
+        <w:tc>
+          <w:tcPr>
+            <w:tcW w:w="2263" w:type="dxa"/>
+            <w:tcBorders>
+              <w:top w:val="single" w:sz="6" w:space="0" w:color="A3A3A3"/>
+              <w:left w:val="single" w:sz="6" w:space="0" w:color="A3A3A3"/>
+              <w:bottom w:val="single" w:sz="6" w:space="0" w:color="A3A3A3"/>
+              <w:right w:val="single" w:sz="6" w:space="0" w:color="A3A3A3"/>
+            </w:tcBorders>
+          </w:tcPr>
+          <w:p>
+            <w:pPr>
+              <w:rPr>
+                <w:rFonts w:ascii="Calibri" w:hAnsi="Calibri" w:cs="Calibri"/>
+              </w:rPr>
+            </w:pPr>
+            <w:r>
+              <w:rPr>
+                <w:rFonts w:ascii="Calibri" w:hAnsi="Calibri" w:cs="Calibri"/>
+              </w:rPr>
+              <w:t>Dose aufnehmen</w:t>
+            </w:r>
+          </w:p>
+        </w:tc>
+        <w:tc>
+          <w:tcPr>
+            <w:tcW w:w="1162" w:type="dxa"/>
+            <w:tcBorders>
+              <w:top w:val="single" w:sz="6" w:space="0" w:color="A3A3A3"/>
+              <w:left w:val="single" w:sz="6" w:space="0" w:color="A3A3A3"/>
+              <w:bottom w:val="single" w:sz="6" w:space="0" w:color="A3A3A3"/>
+              <w:right w:val="single" w:sz="6" w:space="0" w:color="A3A3A3"/>
+            </w:tcBorders>
+          </w:tcPr>
+          <w:p>
+            <w:pPr>
+              <w:rPr>
+                <w:rFonts w:ascii="Calibri" w:hAnsi="Calibri" w:cs="Calibri"/>
+              </w:rPr>
+            </w:pPr>
+            <w:r>
+              <w:rPr>
+                <w:rFonts w:ascii="Calibri" w:hAnsi="Calibri" w:cs="Calibri"/>
+              </w:rPr>
+              <w:t>John</w:t>
+            </w:r>
+          </w:p>
+        </w:tc>
+        <w:tc>
+          <w:tcPr>
+            <w:tcW w:w="5661" w:type="dxa"/>
+            <w:tcBorders>
+              <w:top w:val="single" w:sz="6" w:space="0" w:color="A3A3A3"/>
+              <w:left w:val="single" w:sz="6" w:space="0" w:color="A3A3A3"/>
+              <w:bottom w:val="single" w:sz="6" w:space="0" w:color="A3A3A3"/>
+              <w:right w:val="single" w:sz="6" w:space="0" w:color="A3A3A3"/>
+            </w:tcBorders>
+            <w:tcMar>
+              <w:top w:w="80" w:type="dxa"/>
+              <w:left w:w="80" w:type="dxa"/>
+              <w:bottom w:w="80" w:type="dxa"/>
+              <w:right w:w="80" w:type="dxa"/>
+            </w:tcMar>
+          </w:tcPr>
+          <w:p>
+            <w:pPr>
+              <w:rPr>
+                <w:rFonts w:ascii="Calibri" w:hAnsi="Calibri" w:cs="Calibri"/>
+              </w:rPr>
+            </w:pPr>
+            <w:r>
+              <w:rPr>
+                <w:rFonts w:ascii="Calibri" w:hAnsi="Calibri" w:cs="Calibri"/>
+              </w:rPr>
+              <w:t>John sammelt Dosen aus z.B. Regalen oder von Tischen auf. Er streckt dafür seinen Arm aus, nimmt die Dose in die Hand und betrachtet sie kurz. Während des Aufsammelns macht er einen kleinen Ausfallschritt, um sein linkes, verletztes Bein zu entlasten.</w:t>
+            </w:r>
+          </w:p>
+        </w:tc>
+      </w:tr>
+      <w:tr>
+        <w:trPr>
+          <w:trHeight w:val="1260"/>
+        </w:trPr>
+        <w:tc>
+          <w:tcPr>
+            <w:tcW w:w="262" w:type="dxa"/>
+            <w:tcBorders>
+              <w:top w:val="single" w:sz="6" w:space="0" w:color="A3A3A3"/>
+              <w:left w:val="single" w:sz="6" w:space="0" w:color="A3A3A3"/>
+              <w:bottom w:val="single" w:sz="6" w:space="0" w:color="A3A3A3"/>
+              <w:right w:val="single" w:sz="6" w:space="0" w:color="A3A3A3"/>
+            </w:tcBorders>
+          </w:tcPr>
+          <w:p>
+            <w:pPr>
+              <w:rPr>
+                <w:rFonts w:ascii="Calibri" w:hAnsi="Calibri" w:cs="Calibri"/>
+              </w:rPr>
+            </w:pPr>
+            <w:r>
+              <w:rPr>
+                <w:rFonts w:ascii="Calibri" w:hAnsi="Calibri" w:cs="Calibri"/>
+              </w:rPr>
+              <w:t>2</w:t>
+            </w:r>
+          </w:p>
+        </w:tc>
+        <w:tc>
+          <w:tcPr>
+            <w:tcW w:w="2263" w:type="dxa"/>
+            <w:tcBorders>
+              <w:top w:val="single" w:sz="6" w:space="0" w:color="A3A3A3"/>
+              <w:left w:val="single" w:sz="6" w:space="0" w:color="A3A3A3"/>
+              <w:bottom w:val="single" w:sz="6" w:space="0" w:color="A3A3A3"/>
+              <w:right w:val="single" w:sz="6" w:space="0" w:color="A3A3A3"/>
+            </w:tcBorders>
+          </w:tcPr>
+          <w:p>
+            <w:pPr>
+              <w:rPr>
+                <w:rFonts w:ascii="Calibri" w:hAnsi="Calibri" w:cs="Calibri"/>
+              </w:rPr>
+            </w:pPr>
+            <w:r>
+              <w:rPr>
+                <w:rFonts w:ascii="Calibri" w:hAnsi="Calibri" w:cs="Calibri"/>
+              </w:rPr>
+              <w:t>Durch Tür steigen</w:t>
+            </w:r>
+          </w:p>
+        </w:tc>
+        <w:tc>
+          <w:tcPr>
+            <w:tcW w:w="1162" w:type="dxa"/>
+            <w:tcBorders>
+              <w:top w:val="single" w:sz="6" w:space="0" w:color="A3A3A3"/>
+              <w:left w:val="single" w:sz="6" w:space="0" w:color="A3A3A3"/>
+              <w:bottom w:val="single" w:sz="6" w:space="0" w:color="A3A3A3"/>
+              <w:right w:val="single" w:sz="6" w:space="0" w:color="A3A3A3"/>
+            </w:tcBorders>
+          </w:tcPr>
+          <w:p>
+            <w:pPr>
+              <w:rPr>
+                <w:rFonts w:ascii="Calibri" w:hAnsi="Calibri" w:cs="Calibri"/>
+              </w:rPr>
+            </w:pPr>
+            <w:r>
+              <w:rPr>
+                <w:rFonts w:ascii="Calibri" w:hAnsi="Calibri" w:cs="Calibri"/>
+              </w:rPr>
+              <w:t>John</w:t>
+            </w:r>
+          </w:p>
+        </w:tc>
+        <w:tc>
+          <w:tcPr>
+            <w:tcW w:w="5661" w:type="dxa"/>
+            <w:tcBorders>
+              <w:top w:val="single" w:sz="6" w:space="0" w:color="A3A3A3"/>
+              <w:left w:val="single" w:sz="6" w:space="0" w:color="A3A3A3"/>
+              <w:bottom w:val="single" w:sz="6" w:space="0" w:color="A3A3A3"/>
+              <w:right w:val="single" w:sz="6" w:space="0" w:color="A3A3A3"/>
+            </w:tcBorders>
+            <w:tcMar>
+              <w:top w:w="80" w:type="dxa"/>
+              <w:left w:w="80" w:type="dxa"/>
+              <w:bottom w:w="80" w:type="dxa"/>
+              <w:right w:w="80" w:type="dxa"/>
+            </w:tcMar>
+          </w:tcPr>
+          <w:p>
+            <w:pPr>
+              <w:rPr>
+                <w:rFonts w:ascii="Calibri" w:hAnsi="Calibri" w:cs="Calibri"/>
+              </w:rPr>
+            </w:pPr>
+            <w:r>
+              <w:rPr>
+                <w:rFonts w:ascii="Calibri" w:hAnsi="Calibri" w:cs="Calibri"/>
+              </w:rPr>
+              <w:t xml:space="preserve">John steigt durch eine Öffnung in der teilweise verbarrikadierten Vordertür des Ladens. Hierbei hält er sich mit einer Hand fest, um seinen Körper zu stabilisieren. Er setzt erst einen Fuß und dann den anderen durch die Öffnung. </w:t>
+            </w:r>
+            <w:r>
+              <w:rPr>
+                <w:rFonts w:ascii="Calibri" w:hAnsi="Calibri" w:cs="Calibri"/>
+              </w:rPr>
+              <w:t>Er muss sich ducken und auf sein verletztes Bein achten.</w:t>
+            </w:r>
+          </w:p>
+        </w:tc>
+      </w:tr>
+      <w:tr>
+        <w:trPr>
+          <w:trHeight w:val="990"/>
+        </w:trPr>
+        <w:tc>
+          <w:tcPr>
+            <w:tcW w:w="262" w:type="dxa"/>
+            <w:tcBorders>
+              <w:top w:val="single" w:sz="6" w:space="0" w:color="A3A3A3"/>
+              <w:left w:val="single" w:sz="6" w:space="0" w:color="A3A3A3"/>
+              <w:bottom w:val="single" w:sz="6" w:space="0" w:color="A3A3A3"/>
+              <w:right w:val="single" w:sz="6" w:space="0" w:color="A3A3A3"/>
+            </w:tcBorders>
+          </w:tcPr>
+          <w:p>
+            <w:pPr>
+              <w:rPr>
+                <w:rFonts w:ascii="Calibri" w:hAnsi="Calibri" w:cs="Calibri"/>
+              </w:rPr>
+            </w:pPr>
+            <w:r>
+              <w:rPr>
+                <w:rFonts w:ascii="Calibri" w:hAnsi="Calibri" w:cs="Calibri"/>
+              </w:rPr>
+              <w:t>3</w:t>
+            </w:r>
+          </w:p>
+        </w:tc>
+        <w:tc>
+          <w:tcPr>
+            <w:tcW w:w="2263" w:type="dxa"/>
+            <w:tcBorders>
+              <w:top w:val="single" w:sz="6" w:space="0" w:color="A3A3A3"/>
+              <w:left w:val="single" w:sz="6" w:space="0" w:color="A3A3A3"/>
+              <w:bottom w:val="single" w:sz="6" w:space="0" w:color="A3A3A3"/>
+              <w:right w:val="single" w:sz="6" w:space="0" w:color="A3A3A3"/>
+            </w:tcBorders>
+          </w:tcPr>
+          <w:p>
+            <w:pPr>
+              <w:rPr>
+                <w:rFonts w:ascii="Calibri" w:hAnsi="Calibri" w:cs="Calibri"/>
+              </w:rPr>
+            </w:pPr>
+            <w:r>
+              <w:rPr>
+                <w:rFonts w:ascii="Calibri" w:hAnsi="Calibri" w:cs="Calibri"/>
+              </w:rPr>
+              <w:t>Humpeln</w:t>
+            </w:r>
+          </w:p>
+        </w:tc>
+        <w:tc>
+          <w:tcPr>
+            <w:tcW w:w="1162" w:type="dxa"/>
+            <w:tcBorders>
+              <w:top w:val="single" w:sz="6" w:space="0" w:color="A3A3A3"/>
+              <w:left w:val="single" w:sz="6" w:space="0" w:color="A3A3A3"/>
+              <w:bottom w:val="single" w:sz="6" w:space="0" w:color="A3A3A3"/>
+              <w:right w:val="single" w:sz="6" w:space="0" w:color="A3A3A3"/>
+            </w:tcBorders>
+          </w:tcPr>
+          <w:p>
+            <w:pPr>
+              <w:rPr>
+                <w:rFonts w:ascii="Calibri" w:hAnsi="Calibri" w:cs="Calibri"/>
+              </w:rPr>
+            </w:pPr>
+            <w:r>
+              <w:rPr>
+                <w:rFonts w:ascii="Calibri" w:hAnsi="Calibri" w:cs="Calibri"/>
+              </w:rPr>
+              <w:t>John</w:t>
+            </w:r>
+          </w:p>
+        </w:tc>
+        <w:tc>
+          <w:tcPr>
+            <w:tcW w:w="5661" w:type="dxa"/>
+            <w:tcBorders>
+              <w:top w:val="single" w:sz="6" w:space="0" w:color="A3A3A3"/>
+              <w:left w:val="single" w:sz="6" w:space="0" w:color="A3A3A3"/>
+              <w:bottom w:val="single" w:sz="6" w:space="0" w:color="A3A3A3"/>
+              <w:right w:val="single" w:sz="6" w:space="0" w:color="A3A3A3"/>
+            </w:tcBorders>
+            <w:tcMar>
+              <w:top w:w="80" w:type="dxa"/>
+              <w:left w:w="80" w:type="dxa"/>
+              <w:bottom w:w="80" w:type="dxa"/>
+              <w:right w:w="80" w:type="dxa"/>
+            </w:tcMar>
+          </w:tcPr>
+          <w:p>
+            <w:pPr>
+              <w:rPr>
+                <w:rFonts w:ascii="Calibri" w:hAnsi="Calibri" w:cs="Calibri"/>
+              </w:rPr>
+            </w:pPr>
+            <w:r>
+              <w:rPr>
+                <w:rFonts w:ascii="Calibri" w:hAnsi="Calibri" w:cs="Calibri"/>
+              </w:rPr>
+              <w:t xml:space="preserve">John humpelt, da sein linkes Bein verletzt ist. </w:t>
+            </w:r>
+          </w:p>
+        </w:tc>
+      </w:tr>
+      <w:tr>
+        <w:trPr>
+          <w:trHeight w:val="990"/>
+        </w:trPr>
+        <w:tc>
+          <w:tcPr>
+            <w:tcW w:w="262" w:type="dxa"/>
+            <w:tcBorders>
+              <w:top w:val="single" w:sz="6" w:space="0" w:color="A3A3A3"/>
+              <w:left w:val="single" w:sz="6" w:space="0" w:color="A3A3A3"/>
+              <w:bottom w:val="single" w:sz="6" w:space="0" w:color="A3A3A3"/>
+              <w:right w:val="single" w:sz="6" w:space="0" w:color="A3A3A3"/>
+            </w:tcBorders>
+          </w:tcPr>
+          <w:p>
+            <w:pPr>
+              <w:rPr>
+                <w:rFonts w:ascii="Calibri" w:hAnsi="Calibri" w:cs="Calibri"/>
+              </w:rPr>
+            </w:pPr>
+            <w:r>
+              <w:rPr>
+                <w:rFonts w:ascii="Calibri" w:hAnsi="Calibri" w:cs="Calibri"/>
+              </w:rPr>
+              <w:t>4</w:t>
+            </w:r>
+          </w:p>
+        </w:tc>
+        <w:tc>
+          <w:tcPr>
+            <w:tcW w:w="2263" w:type="dxa"/>
+            <w:tcBorders>
+              <w:top w:val="single" w:sz="6" w:space="0" w:color="A3A3A3"/>
+              <w:left w:val="single" w:sz="6" w:space="0" w:color="A3A3A3"/>
+              <w:bottom w:val="single" w:sz="6" w:space="0" w:color="A3A3A3"/>
+              <w:right w:val="single" w:sz="6" w:space="0" w:color="A3A3A3"/>
+            </w:tcBorders>
+          </w:tcPr>
+          <w:p>
+            <w:pPr>
+              <w:rPr>
+                <w:rFonts w:ascii="Calibri" w:hAnsi="Calibri" w:cs="Calibri"/>
+              </w:rPr>
+            </w:pPr>
+            <w:r>
+              <w:rPr>
+                <w:rFonts w:ascii="Calibri" w:hAnsi="Calibri" w:cs="Calibri"/>
+              </w:rPr>
+              <w:t>Tür aufstoßen</w:t>
+            </w:r>
+          </w:p>
+        </w:tc>
+        <w:tc>
+          <w:tcPr>
+            <w:tcW w:w="1162" w:type="dxa"/>
+            <w:tcBorders>
+              <w:top w:val="single" w:sz="6" w:space="0" w:color="A3A3A3"/>
+              <w:left w:val="single" w:sz="6" w:space="0" w:color="A3A3A3"/>
+              <w:bottom w:val="single" w:sz="6" w:space="0" w:color="A3A3A3"/>
+              <w:right w:val="single" w:sz="6" w:space="0" w:color="A3A3A3"/>
+            </w:tcBorders>
+          </w:tcPr>
+          <w:p>
+            <w:pPr>
+              <w:rPr>
+                <w:rFonts w:ascii="Calibri" w:hAnsi="Calibri" w:cs="Calibri"/>
+              </w:rPr>
+            </w:pPr>
+            <w:r>
+              <w:rPr>
+                <w:rFonts w:ascii="Calibri" w:hAnsi="Calibri" w:cs="Calibri"/>
+              </w:rPr>
+              <w:t>John</w:t>
+            </w:r>
+          </w:p>
+        </w:tc>
+        <w:tc>
+          <w:tcPr>
+            <w:tcW w:w="5661" w:type="dxa"/>
+            <w:tcBorders>
+              <w:top w:val="single" w:sz="6" w:space="0" w:color="A3A3A3"/>
+              <w:left w:val="single" w:sz="6" w:space="0" w:color="A3A3A3"/>
+              <w:bottom w:val="single" w:sz="6" w:space="0" w:color="A3A3A3"/>
+              <w:right w:val="single" w:sz="6" w:space="0" w:color="A3A3A3"/>
+            </w:tcBorders>
+            <w:tcMar>
+              <w:top w:w="80" w:type="dxa"/>
+              <w:left w:w="80" w:type="dxa"/>
+              <w:bottom w:w="80" w:type="dxa"/>
+              <w:right w:w="80" w:type="dxa"/>
+            </w:tcMar>
+          </w:tcPr>
+          <w:p>
+            <w:pPr>
+              <w:rPr>
+                <w:rFonts w:ascii="Calibri" w:hAnsi="Calibri" w:cs="Calibri"/>
+              </w:rPr>
+            </w:pPr>
+            <w:r>
+              <w:rPr>
+                <w:rFonts w:ascii="Calibri" w:hAnsi="Calibri" w:cs="Calibri"/>
+              </w:rPr>
+              <w:t>John drückt die Hintertür des Ladens mit seiner Schulter auf.</w:t>
+            </w:r>
+          </w:p>
+        </w:tc>
+      </w:tr>
+      <w:tr>
+        <w:trPr>
+          <w:trHeight w:val="720"/>
+        </w:trPr>
+        <w:tc>
+          <w:tcPr>
+            <w:tcW w:w="262" w:type="dxa"/>
+            <w:tcBorders>
+              <w:top w:val="single" w:sz="6" w:space="0" w:color="A3A3A3"/>
+              <w:left w:val="single" w:sz="6" w:space="0" w:color="A3A3A3"/>
+              <w:bottom w:val="single" w:sz="6" w:space="0" w:color="A3A3A3"/>
+              <w:right w:val="single" w:sz="6" w:space="0" w:color="A3A3A3"/>
+            </w:tcBorders>
+          </w:tcPr>
+          <w:p>
+            <w:pPr>
+              <w:rPr>
+                <w:rFonts w:ascii="Calibri" w:hAnsi="Calibri" w:cs="Calibri"/>
+              </w:rPr>
+            </w:pPr>
+            <w:r>
+              <w:rPr>
+                <w:rFonts w:ascii="Calibri" w:hAnsi="Calibri" w:cs="Calibri"/>
+              </w:rPr>
+              <w:t>5</w:t>
+            </w:r>
+          </w:p>
+        </w:tc>
+        <w:tc>
+          <w:tcPr>
+            <w:tcW w:w="2263" w:type="dxa"/>
+            <w:tcBorders>
+              <w:top w:val="single" w:sz="6" w:space="0" w:color="A3A3A3"/>
+              <w:left w:val="single" w:sz="6" w:space="0" w:color="A3A3A3"/>
+              <w:bottom w:val="single" w:sz="6" w:space="0" w:color="A3A3A3"/>
+              <w:right w:val="single" w:sz="6" w:space="0" w:color="A3A3A3"/>
+            </w:tcBorders>
+          </w:tcPr>
+          <w:p>
+            <w:pPr>
+              <w:rPr>
+                <w:rFonts w:ascii="Calibri" w:hAnsi="Calibri" w:cs="Calibri"/>
+              </w:rPr>
+            </w:pPr>
+            <w:r>
+              <w:rPr>
+                <w:rFonts w:ascii="Calibri" w:hAnsi="Calibri" w:cs="Calibri"/>
+              </w:rPr>
+              <w:t>Dose wegwerfen</w:t>
+            </w:r>
+          </w:p>
+        </w:tc>
+        <w:tc>
+          <w:tcPr>
+            <w:tcW w:w="1162" w:type="dxa"/>
+            <w:tcBorders>
+              <w:top w:val="single" w:sz="6" w:space="0" w:color="A3A3A3"/>
+              <w:left w:val="single" w:sz="6" w:space="0" w:color="A3A3A3"/>
+              <w:bottom w:val="single" w:sz="6" w:space="0" w:color="A3A3A3"/>
+              <w:right w:val="single" w:sz="6" w:space="0" w:color="A3A3A3"/>
+            </w:tcBorders>
+          </w:tcPr>
+          <w:p>
+            <w:pPr>
+              <w:rPr>
+                <w:rFonts w:ascii="Calibri" w:hAnsi="Calibri" w:cs="Calibri"/>
+              </w:rPr>
+            </w:pPr>
+            <w:r>
+              <w:rPr>
+                <w:rFonts w:ascii="Calibri" w:hAnsi="Calibri" w:cs="Calibri"/>
+              </w:rPr>
+              <w:t>John</w:t>
+            </w:r>
+          </w:p>
+        </w:tc>
+        <w:tc>
+          <w:tcPr>
+            <w:tcW w:w="5661" w:type="dxa"/>
+            <w:tcBorders>
+              <w:top w:val="single" w:sz="6" w:space="0" w:color="A3A3A3"/>
+              <w:left w:val="single" w:sz="6" w:space="0" w:color="A3A3A3"/>
+              <w:bottom w:val="single" w:sz="6" w:space="0" w:color="A3A3A3"/>
+              <w:right w:val="single" w:sz="6" w:space="0" w:color="A3A3A3"/>
+            </w:tcBorders>
+            <w:tcMar>
+              <w:top w:w="80" w:type="dxa"/>
+              <w:left w:w="80" w:type="dxa"/>
+              <w:bottom w:w="80" w:type="dxa"/>
+              <w:right w:w="80" w:type="dxa"/>
+            </w:tcMar>
+          </w:tcPr>
+          <w:p>
+            <w:pPr>
+              <w:rPr>
+                <w:rFonts w:ascii="Calibri" w:hAnsi="Calibri" w:cs="Calibri"/>
+              </w:rPr>
+            </w:pPr>
+            <w:r>
+              <w:rPr>
+                <w:rFonts w:ascii="Calibri" w:hAnsi="Calibri" w:cs="Calibri"/>
+              </w:rPr>
+              <w:t>Nachdem John eine Dose aufgenommen hat (Shot 1), erkennt er nach kurzem Überprüfen der Dose, dass er diese nicht mitnehmen möchte und wirft sie auf den Boden.</w:t>
+            </w:r>
+          </w:p>
+        </w:tc>
+      </w:tr>
+      <w:tr>
+        <w:trPr>
+          <w:trHeight w:val="720"/>
+        </w:trPr>
+        <w:tc>
+          <w:tcPr>
+            <w:tcW w:w="262" w:type="dxa"/>
+            <w:tcBorders>
+              <w:top w:val="single" w:sz="6" w:space="0" w:color="A3A3A3"/>
+              <w:left w:val="single" w:sz="6" w:space="0" w:color="A3A3A3"/>
+              <w:bottom w:val="single" w:sz="6" w:space="0" w:color="A3A3A3"/>
+              <w:right w:val="single" w:sz="6" w:space="0" w:color="A3A3A3"/>
+            </w:tcBorders>
+          </w:tcPr>
+          <w:p>
+            <w:pPr>
+              <w:rPr>
+                <w:rFonts w:ascii="Calibri" w:hAnsi="Calibri" w:cs="Calibri"/>
+              </w:rPr>
+            </w:pPr>
+            <w:r>
+              <w:rPr>
+                <w:rFonts w:ascii="Calibri" w:hAnsi="Calibri" w:cs="Calibri"/>
+              </w:rPr>
+              <w:t>6</w:t>
+            </w:r>
+          </w:p>
+        </w:tc>
+        <w:tc>
+          <w:tcPr>
+            <w:tcW w:w="2263" w:type="dxa"/>
+            <w:tcBorders>
+              <w:top w:val="single" w:sz="6" w:space="0" w:color="A3A3A3"/>
+              <w:left w:val="single" w:sz="6" w:space="0" w:color="A3A3A3"/>
+              <w:bottom w:val="single" w:sz="6" w:space="0" w:color="A3A3A3"/>
+              <w:right w:val="single" w:sz="6" w:space="0" w:color="A3A3A3"/>
+            </w:tcBorders>
+          </w:tcPr>
+          <w:p>
+            <w:pPr>
+              <w:rPr>
+                <w:rFonts w:ascii="Calibri" w:hAnsi="Calibri" w:cs="Calibri"/>
+              </w:rPr>
+            </w:pPr>
+            <w:r>
+              <w:rPr>
+                <w:rFonts w:ascii="Calibri" w:hAnsi="Calibri" w:cs="Calibri"/>
+              </w:rPr>
+              <w:t>Dose mitnehmen/einpacken</w:t>
+            </w:r>
+          </w:p>
+        </w:tc>
+        <w:tc>
+          <w:tcPr>
+            <w:tcW w:w="1162" w:type="dxa"/>
+            <w:tcBorders>
+              <w:top w:val="single" w:sz="6" w:space="0" w:color="A3A3A3"/>
+              <w:left w:val="single" w:sz="6" w:space="0" w:color="A3A3A3"/>
+              <w:bottom w:val="single" w:sz="6" w:space="0" w:color="A3A3A3"/>
+              <w:right w:val="single" w:sz="6" w:space="0" w:color="A3A3A3"/>
+            </w:tcBorders>
+          </w:tcPr>
+          <w:p>
+            <w:pPr>
+              <w:rPr>
+                <w:rFonts w:ascii="Calibri" w:hAnsi="Calibri" w:cs="Calibri"/>
+              </w:rPr>
+            </w:pPr>
+            <w:r>
+              <w:rPr>
+                <w:rFonts w:ascii="Calibri" w:hAnsi="Calibri" w:cs="Calibri"/>
+              </w:rPr>
+              <w:t>John</w:t>
+            </w:r>
+          </w:p>
+        </w:tc>
+        <w:tc>
+          <w:tcPr>
+            <w:tcW w:w="5661" w:type="dxa"/>
+            <w:tcBorders>
+              <w:top w:val="single" w:sz="6" w:space="0" w:color="A3A3A3"/>
+              <w:left w:val="single" w:sz="6" w:space="0" w:color="A3A3A3"/>
+              <w:bottom w:val="single" w:sz="6" w:space="0" w:color="A3A3A3"/>
+              <w:right w:val="single" w:sz="6" w:space="0" w:color="A3A3A3"/>
+            </w:tcBorders>
+            <w:tcMar>
+              <w:top w:w="80" w:type="dxa"/>
+              <w:left w:w="80" w:type="dxa"/>
+              <w:bottom w:w="80" w:type="dxa"/>
+              <w:right w:w="80" w:type="dxa"/>
+            </w:tcMar>
+          </w:tcPr>
+          <w:p>
+            <w:pPr>
+              <w:rPr>
+                <w:rFonts w:ascii="Calibri" w:hAnsi="Calibri" w:cs="Calibri"/>
+              </w:rPr>
+            </w:pPr>
+            <w:r>
+              <w:rPr>
+                <w:rFonts w:ascii="Calibri" w:hAnsi="Calibri" w:cs="Calibri"/>
+              </w:rPr>
+              <w:t>Nachdem John eine Dose aufgenommen hat (Shot 1), erkennt er nach kurzem Überprüfen der Dose, dass es die richtige Dose ist. Er packt sie nach hinten in seinen Rucksack, den er auf dem Rücken trägt.</w:t>
+            </w:r>
+          </w:p>
+        </w:tc>
+      </w:tr>
+      <w:tr>
+        <w:trPr>
+          <w:trHeight w:val="720"/>
+        </w:trPr>
+        <w:tc>
+          <w:tcPr>
+            <w:tcW w:w="262" w:type="dxa"/>
+            <w:tcBorders>
+              <w:top w:val="single" w:sz="6" w:space="0" w:color="A3A3A3"/>
+              <w:left w:val="single" w:sz="6" w:space="0" w:color="A3A3A3"/>
+              <w:bottom w:val="single" w:sz="6" w:space="0" w:color="A3A3A3"/>
+              <w:right w:val="single" w:sz="6" w:space="0" w:color="A3A3A3"/>
+            </w:tcBorders>
+          </w:tcPr>
+          <w:p>
+            <w:pPr>
+              <w:rPr>
+                <w:rFonts w:ascii="Calibri" w:hAnsi="Calibri" w:cs="Calibri"/>
+              </w:rPr>
+            </w:pPr>
+            <w:r>
+              <w:rPr>
+                <w:rFonts w:ascii="Calibri" w:hAnsi="Calibri" w:cs="Calibri"/>
+              </w:rPr>
+              <w:t>7</w:t>
+            </w:r>
+          </w:p>
+        </w:tc>
+        <w:tc>
+          <w:tcPr>
+            <w:tcW w:w="2263" w:type="dxa"/>
+            <w:tcBorders>
+              <w:top w:val="single" w:sz="6" w:space="0" w:color="A3A3A3"/>
+              <w:left w:val="single" w:sz="6" w:space="0" w:color="A3A3A3"/>
+              <w:bottom w:val="single" w:sz="6" w:space="0" w:color="A3A3A3"/>
+              <w:right w:val="single" w:sz="6" w:space="0" w:color="A3A3A3"/>
+            </w:tcBorders>
+          </w:tcPr>
+          <w:p>
+            <w:pPr>
+              <w:rPr>
+                <w:rFonts w:ascii="Calibri" w:hAnsi="Calibri" w:cs="Calibri"/>
+              </w:rPr>
+            </w:pPr>
+            <w:r>
+              <w:rPr>
+                <w:rFonts w:ascii="Calibri" w:hAnsi="Calibri" w:cs="Calibri"/>
+              </w:rPr>
+              <w:t>An Zaun rütteln</w:t>
+            </w:r>
+          </w:p>
+        </w:tc>
+        <w:tc>
+          <w:tcPr>
+            <w:tcW w:w="1162" w:type="dxa"/>
+            <w:tcBorders>
+              <w:top w:val="single" w:sz="6" w:space="0" w:color="A3A3A3"/>
+              <w:left w:val="single" w:sz="6" w:space="0" w:color="A3A3A3"/>
+              <w:bottom w:val="single" w:sz="6" w:space="0" w:color="A3A3A3"/>
+              <w:right w:val="single" w:sz="6" w:space="0" w:color="A3A3A3"/>
+            </w:tcBorders>
+          </w:tcPr>
+          <w:p>
+            <w:pPr>
+              <w:rPr>
+                <w:rFonts w:ascii="Calibri" w:hAnsi="Calibri" w:cs="Calibri"/>
+              </w:rPr>
+            </w:pPr>
+            <w:r>
+              <w:rPr>
+                <w:rFonts w:ascii="Calibri" w:hAnsi="Calibri" w:cs="Calibri"/>
+              </w:rPr>
+              <w:t>Judy</w:t>
+            </w:r>
+          </w:p>
+        </w:tc>
+        <w:tc>
+          <w:tcPr>
+            <w:tcW w:w="5661" w:type="dxa"/>
+            <w:tcBorders>
+              <w:top w:val="single" w:sz="6" w:space="0" w:color="A3A3A3"/>
+              <w:left w:val="single" w:sz="6" w:space="0" w:color="A3A3A3"/>
+              <w:bottom w:val="single" w:sz="6" w:space="0" w:color="A3A3A3"/>
+              <w:right w:val="single" w:sz="6" w:space="0" w:color="A3A3A3"/>
+            </w:tcBorders>
+            <w:tcMar>
+              <w:top w:w="80" w:type="dxa"/>
+              <w:left w:w="80" w:type="dxa"/>
+              <w:bottom w:w="80" w:type="dxa"/>
+              <w:right w:w="80" w:type="dxa"/>
+            </w:tcMar>
+          </w:tcPr>
+          <w:p>
+            <w:pPr>
+              <w:rPr>
+                <w:rFonts w:ascii="Calibri" w:hAnsi="Calibri" w:cs="Calibri"/>
+              </w:rPr>
+            </w:pPr>
+            <w:r>
+              <w:rPr>
+                <w:rFonts w:ascii="Calibri" w:hAnsi="Calibri" w:cs="Calibri"/>
+              </w:rPr>
+              <w:t xml:space="preserve">Das Monster Judy läuft auf einen hohen Zaun zu und rüttelt aggressiv an diesem, als sie John vorbeigehen sieht. </w:t>
+            </w:r>
+          </w:p>
+        </w:tc>
+      </w:tr>
+    </w:tbl>
+    <w:p>
+      <w:pPr>
+        <w:rPr>
+          <w:rFonts w:ascii="Calibri" w:hAnsi="Calibri" w:cs="Calibri"/>
+        </w:rPr>
+      </w:pPr>
+    </w:p>
     <w:sectPr>
+      <w:headerReference w:type="default" r:id="rId6"/>
       <w:pgSz w:w="11906" w:h="16838"/>
       <w:pgMar w:top="1417" w:right="1417" w:bottom="1134" w:left="1417" w:header="708" w:footer="708" w:gutter="0"/>
       <w:cols w:space="708"/>
@@ -11,6 +940,96 @@
     </w:sectPr>
   </w:body>
 </w:document>
+</file>
+
+<file path=word/endnotes.xml><?xml version="1.0" encoding="utf-8"?>
+<w:endnotes xmlns:wpc="http://schemas.microsoft.com/office/word/2010/wordprocessingCanvas" xmlns:cx="http://schemas.microsoft.com/office/drawing/2014/chartex" xmlns:cx1="http://schemas.microsoft.com/office/drawing/2015/9/8/chartex" xmlns:cx2="http://schemas.microsoft.com/office/drawing/2015/10/21/chartex" xmlns:cx3="http://schemas.microsoft.com/office/drawing/2016/5/9/chartex" xmlns:cx4="http://schemas.microsoft.com/office/drawing/2016/5/10/chartex" xmlns:cx5="http://schemas.microsoft.com/office/drawing/2016/5/11/chartex" xmlns:cx6="http://schemas.microsoft.com/office/drawing/2016/5/12/chartex" xmlns:cx7="http://schemas.microsoft.com/office/drawing/2016/5/13/chartex" xmlns:cx8="http://schemas.microsoft.com/office/drawing/2016/5/14/chartex" xmlns:mc="http://schemas.openxmlformats.org/markup-compatibility/2006" xmlns:aink="http://schemas.microsoft.com/office/drawing/2016/ink" xmlns:am3d="http://schemas.microsoft.com/office/drawing/2017/model3d" xmlns:o="urn:schemas-microsoft-com:office:office" xmlns:oel="http://schemas.microsoft.com/office/2019/extlst" xmlns:r="http://schemas.openxmlformats.org/officeDocument/2006/relationships" xmlns:m="http://schemas.openxmlformats.org/officeDocument/2006/math" xmlns:v="urn:schemas-microsoft-com:vml" xmlns:wp14="http://schemas.microsoft.com/office/word/2010/wordprocessingDrawing" xmlns:wp="http://schemas.openxmlformats.org/drawingml/2006/wordprocessingDrawing" xmlns:w10="urn:schemas-microsoft-com:office:word" xmlns:w="http://schemas.openxmlformats.org/wordprocessingml/2006/main" xmlns:w14="http://schemas.microsoft.com/office/word/2010/wordml" xmlns:w15="http://schemas.microsoft.com/office/word/2012/wordml" xmlns:w16cex="http://schemas.microsoft.com/office/word/2018/wordml/cex" xmlns:w16cid="http://schemas.microsoft.com/office/word/2016/wordml/cid" xmlns:w16="http://schemas.microsoft.com/office/word/2018/wordml" xmlns:w16du="http://schemas.microsoft.com/office/word/2023/wordml/word16du" xmlns:w16sdtdh="http://schemas.microsoft.com/office/word/2020/wordml/sdtdatahash" xmlns:w16sdtfl="http://schemas.microsoft.com/office/word/2024/wordml/sdtformatlock" xmlns:w16se="http://schemas.microsoft.com/office/word/2015/wordml/symex" xmlns:wpg="http://schemas.microsoft.com/office/word/2010/wordprocessingGroup" xmlns:wpi="http://schemas.microsoft.com/office/word/2010/wordprocessingInk" xmlns:wne="http://schemas.microsoft.com/office/word/2006/wordml" xmlns:wps="http://schemas.microsoft.com/office/word/2010/wordprocessingShape" mc:Ignorable="w14 w15 w16se w16cid w16 w16cex w16sdtdh w16sdtfl w16du wp14">
+  <w:endnote w:type="separator" w:id="-1">
+    <w:p>
+      <w:pPr>
+        <w:spacing w:after="0" w:line="240" w:lineRule="auto"/>
+      </w:pPr>
+      <w:r>
+        <w:separator/>
+      </w:r>
+    </w:p>
+  </w:endnote>
+  <w:endnote w:type="continuationSeparator" w:id="0">
+    <w:p>
+      <w:pPr>
+        <w:spacing w:after="0" w:line="240" w:lineRule="auto"/>
+      </w:pPr>
+      <w:r>
+        <w:continuationSeparator/>
+      </w:r>
+    </w:p>
+  </w:endnote>
+</w:endnotes>
+</file>
+
+<file path=word/footnotes.xml><?xml version="1.0" encoding="utf-8"?>
+<w:footnotes xmlns:wpc="http://schemas.microsoft.com/office/word/2010/wordprocessingCanvas" xmlns:cx="http://schemas.microsoft.com/office/drawing/2014/chartex" xmlns:cx1="http://schemas.microsoft.com/office/drawing/2015/9/8/chartex" xmlns:cx2="http://schemas.microsoft.com/office/drawing/2015/10/21/chartex" xmlns:cx3="http://schemas.microsoft.com/office/drawing/2016/5/9/chartex" xmlns:cx4="http://schemas.microsoft.com/office/drawing/2016/5/10/chartex" xmlns:cx5="http://schemas.microsoft.com/office/drawing/2016/5/11/chartex" xmlns:cx6="http://schemas.microsoft.com/office/drawing/2016/5/12/chartex" xmlns:cx7="http://schemas.microsoft.com/office/drawing/2016/5/13/chartex" xmlns:cx8="http://schemas.microsoft.com/office/drawing/2016/5/14/chartex" xmlns:mc="http://schemas.openxmlformats.org/markup-compatibility/2006" xmlns:aink="http://schemas.microsoft.com/office/drawing/2016/ink" xmlns:am3d="http://schemas.microsoft.com/office/drawing/2017/model3d" xmlns:o="urn:schemas-microsoft-com:office:office" xmlns:oel="http://schemas.microsoft.com/office/2019/extlst" xmlns:r="http://schemas.openxmlformats.org/officeDocument/2006/relationships" xmlns:m="http://schemas.openxmlformats.org/officeDocument/2006/math" xmlns:v="urn:schemas-microsoft-com:vml" xmlns:wp14="http://schemas.microsoft.com/office/word/2010/wordprocessingDrawing" xmlns:wp="http://schemas.openxmlformats.org/drawingml/2006/wordprocessingDrawing" xmlns:w10="urn:schemas-microsoft-com:office:word" xmlns:w="http://schemas.openxmlformats.org/wordprocessingml/2006/main" xmlns:w14="http://schemas.microsoft.com/office/word/2010/wordml" xmlns:w15="http://schemas.microsoft.com/office/word/2012/wordml" xmlns:w16cex="http://schemas.microsoft.com/office/word/2018/wordml/cex" xmlns:w16cid="http://schemas.microsoft.com/office/word/2016/wordml/cid" xmlns:w16="http://schemas.microsoft.com/office/word/2018/wordml" xmlns:w16du="http://schemas.microsoft.com/office/word/2023/wordml/word16du" xmlns:w16sdtdh="http://schemas.microsoft.com/office/word/2020/wordml/sdtdatahash" xmlns:w16sdtfl="http://schemas.microsoft.com/office/word/2024/wordml/sdtformatlock" xmlns:w16se="http://schemas.microsoft.com/office/word/2015/wordml/symex" xmlns:wpg="http://schemas.microsoft.com/office/word/2010/wordprocessingGroup" xmlns:wpi="http://schemas.microsoft.com/office/word/2010/wordprocessingInk" xmlns:wne="http://schemas.microsoft.com/office/word/2006/wordml" xmlns:wps="http://schemas.microsoft.com/office/word/2010/wordprocessingShape" mc:Ignorable="w14 w15 w16se w16cid w16 w16cex w16sdtdh w16sdtfl w16du wp14">
+  <w:footnote w:type="separator" w:id="-1">
+    <w:p>
+      <w:pPr>
+        <w:spacing w:after="0" w:line="240" w:lineRule="auto"/>
+      </w:pPr>
+      <w:r>
+        <w:separator/>
+      </w:r>
+    </w:p>
+  </w:footnote>
+  <w:footnote w:type="continuationSeparator" w:id="0">
+    <w:p>
+      <w:pPr>
+        <w:spacing w:after="0" w:line="240" w:lineRule="auto"/>
+      </w:pPr>
+      <w:r>
+        <w:continuationSeparator/>
+      </w:r>
+    </w:p>
+  </w:footnote>
+</w:footnotes>
+</file>
+
+<file path=word/header1.xml><?xml version="1.0" encoding="utf-8"?>
+<w:hdr xmlns:wpc="http://schemas.microsoft.com/office/word/2010/wordprocessingCanvas" xmlns:cx="http://schemas.microsoft.com/office/drawing/2014/chartex" xmlns:cx1="http://schemas.microsoft.com/office/drawing/2015/9/8/chartex" xmlns:cx2="http://schemas.microsoft.com/office/drawing/2015/10/21/chartex" xmlns:cx3="http://schemas.microsoft.com/office/drawing/2016/5/9/chartex" xmlns:cx4="http://schemas.microsoft.com/office/drawing/2016/5/10/chartex" xmlns:cx5="http://schemas.microsoft.com/office/drawing/2016/5/11/chartex" xmlns:cx6="http://schemas.microsoft.com/office/drawing/2016/5/12/chartex" xmlns:cx7="http://schemas.microsoft.com/office/drawing/2016/5/13/chartex" xmlns:cx8="http://schemas.microsoft.com/office/drawing/2016/5/14/chartex" xmlns:mc="http://schemas.openxmlformats.org/markup-compatibility/2006" xmlns:aink="http://schemas.microsoft.com/office/drawing/2016/ink" xmlns:am3d="http://schemas.microsoft.com/office/drawing/2017/model3d" xmlns:o="urn:schemas-microsoft-com:office:office" xmlns:oel="http://schemas.microsoft.com/office/2019/extlst" xmlns:r="http://schemas.openxmlformats.org/officeDocument/2006/relationships" xmlns:m="http://schemas.openxmlformats.org/officeDocument/2006/math" xmlns:v="urn:schemas-microsoft-com:vml" xmlns:wp14="http://schemas.microsoft.com/office/word/2010/wordprocessingDrawing" xmlns:wp="http://schemas.openxmlformats.org/drawingml/2006/wordprocessingDrawing" xmlns:w10="urn:schemas-microsoft-com:office:word" xmlns:w="http://schemas.openxmlformats.org/wordprocessingml/2006/main" xmlns:w14="http://schemas.microsoft.com/office/word/2010/wordml" xmlns:w15="http://schemas.microsoft.com/office/word/2012/wordml" xmlns:w16cex="http://schemas.microsoft.com/office/word/2018/wordml/cex" xmlns:w16cid="http://schemas.microsoft.com/office/word/2016/wordml/cid" xmlns:w16="http://schemas.microsoft.com/office/word/2018/wordml" xmlns:w16du="http://schemas.microsoft.com/office/word/2023/wordml/word16du" xmlns:w16sdtdh="http://schemas.microsoft.com/office/word/2020/wordml/sdtdatahash" xmlns:w16sdtfl="http://schemas.microsoft.com/office/word/2024/wordml/sdtformatlock" xmlns:w16se="http://schemas.microsoft.com/office/word/2015/wordml/symex" xmlns:wpg="http://schemas.microsoft.com/office/word/2010/wordprocessingGroup" xmlns:wpi="http://schemas.microsoft.com/office/word/2010/wordprocessingInk" xmlns:wne="http://schemas.microsoft.com/office/word/2006/wordml" xmlns:wps="http://schemas.microsoft.com/office/word/2010/wordprocessingShape" mc:Ignorable="w14 w15 w16se w16cid w16 w16cex w16sdtdh w16sdtfl w16du wp14">
+  <w:p>
+    <w:pPr>
+      <w:pStyle w:val="Kopfzeile"/>
+      <w:rPr>
+        <w:rFonts w:ascii="Calibri" w:hAnsi="Calibri" w:cs="Calibri"/>
+      </w:rPr>
+    </w:pPr>
+    <w:r>
+      <w:rPr>
+        <w:rFonts w:ascii="Calibri" w:hAnsi="Calibri" w:cs="Calibri"/>
+      </w:rPr>
+      <w:t>Mo‘ Cat Food</w:t>
+    </w:r>
+    <w:r>
+      <w:rPr>
+        <w:rFonts w:ascii="Calibri" w:hAnsi="Calibri" w:cs="Calibri"/>
+      </w:rPr>
+      <w:tab/>
+      <w:t xml:space="preserve">                Florian Pfister, Robin Freitag, Jasmin </w:t>
+    </w:r>
+    <w:proofErr w:type="spellStart"/>
+    <w:r>
+      <w:rPr>
+        <w:rFonts w:ascii="Calibri" w:hAnsi="Calibri" w:cs="Calibri"/>
+      </w:rPr>
+      <w:t>Smycek</w:t>
+    </w:r>
+    <w:proofErr w:type="spellEnd"/>
+    <w:r>
+      <w:rPr>
+        <w:rFonts w:ascii="Calibri" w:hAnsi="Calibri" w:cs="Calibri"/>
+      </w:rPr>
+      <w:t>, Hendrik Wendt, Karen Hofele</w:t>
+    </w:r>
+  </w:p>
+</w:hdr>
 </file>
 
 <file path=word/styles.xml><?xml version="1.0" encoding="utf-8"?>
@@ -616,7 +1635,6 @@
   <w:style w:type="character" w:default="1" w:styleId="Absatz-Standardschriftart">
     <w:name w:val="Default Paragraph Font"/>
     <w:uiPriority w:val="1"/>
-    <w:semiHidden/>
     <w:unhideWhenUsed/>
   </w:style>
   <w:style w:type="table" w:default="1" w:styleId="NormaleTabelle">
@@ -929,6 +1947,50 @@
       <w:color w:val="0F4761" w:themeColor="accent1" w:themeShade="BF"/>
       <w:spacing w:val="5"/>
     </w:rPr>
+  </w:style>
+  <w:style w:type="paragraph" w:styleId="Kopfzeile">
+    <w:name w:val="header"/>
+    <w:basedOn w:val="Standard"/>
+    <w:link w:val="KopfzeileZchn"/>
+    <w:uiPriority w:val="99"/>
+    <w:unhideWhenUsed/>
+    <w:rsid w:val="00B332A8"/>
+    <w:pPr>
+      <w:tabs>
+        <w:tab w:val="center" w:pos="4536"/>
+        <w:tab w:val="right" w:pos="9072"/>
+      </w:tabs>
+      <w:spacing w:after="0" w:line="240" w:lineRule="auto"/>
+    </w:pPr>
+  </w:style>
+  <w:style w:type="character" w:customStyle="1" w:styleId="KopfzeileZchn">
+    <w:name w:val="Kopfzeile Zchn"/>
+    <w:basedOn w:val="Absatz-Standardschriftart"/>
+    <w:link w:val="Kopfzeile"/>
+    <w:uiPriority w:val="99"/>
+    <w:rsid w:val="00B332A8"/>
+  </w:style>
+  <w:style w:type="paragraph" w:styleId="Fuzeile">
+    <w:name w:val="footer"/>
+    <w:basedOn w:val="Standard"/>
+    <w:link w:val="FuzeileZchn"/>
+    <w:uiPriority w:val="99"/>
+    <w:unhideWhenUsed/>
+    <w:rsid w:val="00B332A8"/>
+    <w:pPr>
+      <w:tabs>
+        <w:tab w:val="center" w:pos="4536"/>
+        <w:tab w:val="right" w:pos="9072"/>
+      </w:tabs>
+      <w:spacing w:after="0" w:line="240" w:lineRule="auto"/>
+    </w:pPr>
+  </w:style>
+  <w:style w:type="character" w:customStyle="1" w:styleId="FuzeileZchn">
+    <w:name w:val="Fußzeile Zchn"/>
+    <w:basedOn w:val="Absatz-Standardschriftart"/>
+    <w:link w:val="Fuzeile"/>
+    <w:uiPriority w:val="99"/>
+    <w:rsid w:val="00B332A8"/>
   </w:style>
 </w:styles>
 </file>

</xml_diff>